<commit_message>
Modified Question 1 document
</commit_message>
<xml_diff>
--- a/Question 1.docx
+++ b/Question 1.docx
@@ -4,111 +4,143 @@
   <w:body>
     <w:p>
       <w:r>
-        <w:t>GIT ASSIGNMENT:</w:t>
+        <w:t>QUESTION 1:</w:t>
+      </w:r>
+    </w:p>
+    <w:p>
+      <w:pPr>
+        <w:spacing w:line="360" w:lineRule="auto"/>
+        <w:rPr>
+          <w:rFonts w:ascii="Times New Roman" w:hAnsi="Times New Roman" w:cs="Times New Roman"/>
+        </w:rPr>
+      </w:pPr>
+      <w:r>
+        <w:rPr>
+          <w:rFonts w:ascii="Times New Roman" w:hAnsi="Times New Roman" w:cs="Times New Roman"/>
+        </w:rPr>
+        <w:t>Step 1: Create a new Git repository.</w:t>
+      </w:r>
+    </w:p>
+    <w:p>
+      <w:pPr>
+        <w:spacing w:line="360" w:lineRule="auto"/>
+        <w:rPr>
+          <w:rFonts w:ascii="Times New Roman" w:hAnsi="Times New Roman" w:cs="Times New Roman"/>
+        </w:rPr>
+      </w:pPr>
+      <w:r>
+        <w:rPr>
+          <w:rFonts w:ascii="Times New Roman" w:hAnsi="Times New Roman" w:cs="Times New Roman"/>
+        </w:rPr>
+        <w:t>Step 2: Create a file and commit changes.</w:t>
+      </w:r>
+    </w:p>
+    <w:p>
+      <w:pPr>
+        <w:spacing w:line="360" w:lineRule="auto"/>
+        <w:rPr>
+          <w:rFonts w:ascii="Times New Roman" w:hAnsi="Times New Roman" w:cs="Times New Roman"/>
+        </w:rPr>
+      </w:pPr>
+      <w:r>
+        <w:rPr>
+          <w:rFonts w:ascii="Times New Roman" w:hAnsi="Times New Roman" w:cs="Times New Roman"/>
+        </w:rPr>
+        <w:t>Step 3: View the commit history of your repository.</w:t>
+      </w:r>
+    </w:p>
+    <w:p>
+      <w:pPr>
+        <w:spacing w:line="360" w:lineRule="auto"/>
+        <w:rPr>
+          <w:rFonts w:ascii="Times New Roman" w:hAnsi="Times New Roman" w:cs="Times New Roman"/>
+        </w:rPr>
+      </w:pPr>
+      <w:r>
+        <w:rPr>
+          <w:rFonts w:ascii="Times New Roman" w:hAnsi="Times New Roman" w:cs="Times New Roman"/>
+        </w:rPr>
+        <w:t xml:space="preserve">Step 4: Open the file you created earlier and make some changes to it. </w:t>
+      </w:r>
+    </w:p>
+    <w:p>
+      <w:pPr>
+        <w:spacing w:line="360" w:lineRule="auto"/>
+        <w:rPr>
+          <w:rFonts w:ascii="Times New Roman" w:hAnsi="Times New Roman" w:cs="Times New Roman"/>
+        </w:rPr>
+      </w:pPr>
+      <w:r>
+        <w:rPr>
+          <w:rFonts w:ascii="Times New Roman" w:hAnsi="Times New Roman" w:cs="Times New Roman"/>
+        </w:rPr>
+        <w:t xml:space="preserve">Step 5: Check the file you modified is now marked as "modified" and </w:t>
+      </w:r>
+      <w:proofErr w:type="spellStart"/>
+      <w:r>
+        <w:rPr>
+          <w:rFonts w:ascii="Times New Roman" w:hAnsi="Times New Roman" w:cs="Times New Roman"/>
+        </w:rPr>
+        <w:t>unstaged</w:t>
+      </w:r>
+      <w:proofErr w:type="spellEnd"/>
+      <w:r>
+        <w:rPr>
+          <w:rFonts w:ascii="Times New Roman" w:hAnsi="Times New Roman" w:cs="Times New Roman"/>
+        </w:rPr>
+        <w:t xml:space="preserve">. </w:t>
+      </w:r>
+    </w:p>
+    <w:p>
+      <w:pPr>
+        <w:spacing w:line="360" w:lineRule="auto"/>
+        <w:rPr>
+          <w:rFonts w:ascii="Times New Roman" w:hAnsi="Times New Roman" w:cs="Times New Roman"/>
+        </w:rPr>
+      </w:pPr>
+      <w:r>
+        <w:rPr>
+          <w:rFonts w:ascii="Times New Roman" w:hAnsi="Times New Roman" w:cs="Times New Roman"/>
+        </w:rPr>
+        <w:t>Hint (git status)</w:t>
+      </w:r>
+    </w:p>
+    <w:p>
+      <w:pPr>
+        <w:spacing w:line="360" w:lineRule="auto"/>
+        <w:rPr>
+          <w:rFonts w:ascii="Times New Roman" w:hAnsi="Times New Roman" w:cs="Times New Roman"/>
+        </w:rPr>
+      </w:pPr>
+      <w:r>
+        <w:rPr>
+          <w:rFonts w:ascii="Times New Roman" w:hAnsi="Times New Roman" w:cs="Times New Roman"/>
+        </w:rPr>
+        <w:t>Step 6: Stage the changes you made to the file and commit the changes to the repository.</w:t>
+      </w:r>
+    </w:p>
+    <w:p>
+      <w:pPr>
+        <w:spacing w:line="360" w:lineRule="auto"/>
+        <w:rPr>
+          <w:rFonts w:ascii="Times New Roman" w:hAnsi="Times New Roman" w:cs="Times New Roman"/>
+        </w:rPr>
+      </w:pPr>
+      <w:r>
+        <w:rPr>
+          <w:rFonts w:ascii="Times New Roman" w:hAnsi="Times New Roman" w:cs="Times New Roman"/>
+        </w:rPr>
+        <w:t>Step 7: Clone the repository you have created in GitHub.</w:t>
       </w:r>
     </w:p>
     <w:p>
       <w:r>
-        <w:t>QUESTION 1:</w:t>
+        <w:rPr>
+          <w:rFonts w:ascii="Times New Roman" w:hAnsi="Times New Roman" w:cs="Times New Roman"/>
+        </w:rPr>
+        <w:t>Step 8: Fetch the changes, navigate into the cloned repository using the command line, and use the command git fetch to fetch any changes that have been made to the original repository since you cloned</w:t>
       </w:r>
     </w:p>
-    <w:p>
-      <w:r>
-        <w:t xml:space="preserve">Step 1:  Create a repository </w:t>
-      </w:r>
-    </w:p>
-    <w:p>
-      <w:r>
-        <w:t xml:space="preserve">Command: $ git </w:t>
-      </w:r>
-      <w:proofErr w:type="spellStart"/>
-      <w:r>
-        <w:t>init</w:t>
-      </w:r>
-      <w:proofErr w:type="spellEnd"/>
-    </w:p>
-    <w:p>
-      <w:r>
-        <w:t xml:space="preserve">Step 2: Create a File and commit changes </w:t>
-      </w:r>
-    </w:p>
-    <w:p>
-      <w:r>
-        <w:t xml:space="preserve">Command: </w:t>
-      </w:r>
-      <w:proofErr w:type="gramStart"/>
-      <w:r>
-        <w:t xml:space="preserve">1  </w:t>
-      </w:r>
-      <w:proofErr w:type="spellStart"/>
-      <w:r>
-        <w:t>i</w:t>
-      </w:r>
-      <w:proofErr w:type="spellEnd"/>
-      <w:proofErr w:type="gramEnd"/>
-      <w:r>
-        <w:t>) $</w:t>
-      </w:r>
-      <w:proofErr w:type="spellStart"/>
-      <w:r>
-        <w:t>pwd</w:t>
-      </w:r>
-      <w:proofErr w:type="spellEnd"/>
-      <w:r>
-        <w:t xml:space="preserve"> </w:t>
-      </w:r>
-      <w:r>
-        <w:sym w:font="Wingdings" w:char="F0E0"/>
-      </w:r>
-      <w:r>
-        <w:t xml:space="preserve"> to view the present path</w:t>
-      </w:r>
-    </w:p>
-    <w:p>
-      <w:r>
-        <w:t xml:space="preserve">ii)$ </w:t>
-      </w:r>
-      <w:proofErr w:type="spellStart"/>
-      <w:r>
-        <w:t>mkdir</w:t>
-      </w:r>
-      <w:proofErr w:type="spellEnd"/>
-      <w:r>
-        <w:t xml:space="preserve"> git Assignment1 </w:t>
-      </w:r>
-      <w:r>
-        <w:sym w:font="Wingdings" w:char="F0E0"/>
-      </w:r>
-      <w:r>
-        <w:t xml:space="preserve"> directory name in local </w:t>
-      </w:r>
-    </w:p>
-    <w:p>
-      <w:r>
-        <w:t>iii) $ cd git Assignment1</w:t>
-      </w:r>
-    </w:p>
-    <w:p>
-      <w:r>
-        <w:t xml:space="preserve">iv) touch.doc </w:t>
-      </w:r>
-    </w:p>
-    <w:p>
-      <w:r>
-        <w:t>(or)</w:t>
-      </w:r>
-    </w:p>
-    <w:p>
-      <w:r>
-        <w:t xml:space="preserve">Create a folder and file in the C drive then open the git bush from that file </w:t>
-      </w:r>
-    </w:p>
-    <w:p>
-      <w:r>
-        <w:t>2 $git commit -m “Initial Commit”</w:t>
-      </w:r>
-    </w:p>
-    <w:p/>
     <w:p/>
     <w:sectPr>
       <w:pgSz w:w="11906" w:h="16838"/>

</xml_diff>

<commit_message>
Added Detailed Steps for Understanding purpose
</commit_message>
<xml_diff>
--- a/Question 1.docx
+++ b/Question 1.docx
@@ -32,6 +32,20 @@
         <w:rPr>
           <w:rFonts w:ascii="Times New Roman" w:hAnsi="Times New Roman" w:cs="Times New Roman"/>
         </w:rPr>
+        <w:t>This step will help you to create a repository in Git.</w:t>
+      </w:r>
+    </w:p>
+    <w:p>
+      <w:pPr>
+        <w:spacing w:line="360" w:lineRule="auto"/>
+        <w:rPr>
+          <w:rFonts w:ascii="Times New Roman" w:hAnsi="Times New Roman" w:cs="Times New Roman"/>
+        </w:rPr>
+      </w:pPr>
+      <w:r>
+        <w:rPr>
+          <w:rFonts w:ascii="Times New Roman" w:hAnsi="Times New Roman" w:cs="Times New Roman"/>
+        </w:rPr>
         <w:t>Step 2: Create a file and commit changes.</w:t>
       </w:r>
     </w:p>
@@ -74,21 +88,7 @@
         <w:rPr>
           <w:rFonts w:ascii="Times New Roman" w:hAnsi="Times New Roman" w:cs="Times New Roman"/>
         </w:rPr>
-        <w:t xml:space="preserve">Step 5: Check the file you modified is now marked as "modified" and </w:t>
-      </w:r>
-      <w:proofErr w:type="spellStart"/>
-      <w:r>
-        <w:rPr>
-          <w:rFonts w:ascii="Times New Roman" w:hAnsi="Times New Roman" w:cs="Times New Roman"/>
-        </w:rPr>
-        <w:t>unstaged</w:t>
-      </w:r>
-      <w:proofErr w:type="spellEnd"/>
-      <w:r>
-        <w:rPr>
-          <w:rFonts w:ascii="Times New Roman" w:hAnsi="Times New Roman" w:cs="Times New Roman"/>
-        </w:rPr>
-        <w:t xml:space="preserve">. </w:t>
+        <w:t xml:space="preserve">Step 5: Check the file you modified is now marked as "modified" and unstaged. </w:t>
       </w:r>
     </w:p>
     <w:p>

</xml_diff>

<commit_message>
Removed Step 8 as its not required anymore
</commit_message>
<xml_diff>
--- a/Question 1.docx
+++ b/Question 1.docx
@@ -131,20 +131,6 @@
           <w:rFonts w:ascii="Times New Roman" w:hAnsi="Times New Roman" w:cs="Times New Roman"/>
         </w:rPr>
         <w:t>Step 7: Clone the repository you have created in GitHub.</w:t>
-      </w:r>
-    </w:p>
-    <w:p>
-      <w:pPr>
-        <w:spacing w:line="360" w:lineRule="auto"/>
-        <w:rPr>
-          <w:rFonts w:ascii="Times New Roman" w:hAnsi="Times New Roman" w:cs="Times New Roman"/>
-        </w:rPr>
-      </w:pPr>
-      <w:r>
-        <w:rPr>
-          <w:rFonts w:ascii="Times New Roman" w:hAnsi="Times New Roman" w:cs="Times New Roman"/>
-        </w:rPr>
-        <w:t>Step 8:</w:t>
       </w:r>
     </w:p>
     <w:p>

</xml_diff>

<commit_message>
Added few more data to step 7
</commit_message>
<xml_diff>
--- a/Question 1.docx
+++ b/Question 1.docx
@@ -131,6 +131,12 @@
           <w:rFonts w:ascii="Times New Roman" w:hAnsi="Times New Roman" w:cs="Times New Roman"/>
         </w:rPr>
         <w:t>Step 7: Clone the repository you have created in GitHub.</w:t>
+      </w:r>
+      <w:r>
+        <w:rPr>
+          <w:rFonts w:ascii="Times New Roman" w:hAnsi="Times New Roman" w:cs="Times New Roman"/>
+        </w:rPr>
+        <w:t xml:space="preserve"> That </w:t>
       </w:r>
     </w:p>
     <w:p>

</xml_diff>